<commit_message>
Update wymagania... I i III
</commit_message>
<xml_diff>
--- a/wymaganiafunkcjonalneiniefunkcjonalne.docx
+++ b/wymaganiafunkcjonalneiniefunkcjonalne.docx
@@ -1058,6 +1058,21 @@
     </w:p>
     <w:p>
       <w:pPr>
+        <w:spacing w:before="60" w:after="240" w:line="240" w:lineRule="auto"/>
+      </w:pPr>
+    </w:p>
+    <w:p>
+      <w:pPr>
+        <w:spacing w:before="60" w:after="240" w:line="240" w:lineRule="auto"/>
+      </w:pPr>
+    </w:p>
+    <w:p>
+      <w:pPr>
+        <w:spacing w:before="60" w:after="240" w:line="240" w:lineRule="auto"/>
+      </w:pPr>
+    </w:p>
+    <w:p>
+      <w:pPr>
         <w:numPr>
           <w:ilvl w:val="0"/>
           <w:numId w:val="1"/>
@@ -1073,6 +1088,7 @@
           <w:rFonts w:ascii="Trebuchet MS" w:eastAsia="Trebuchet MS" w:hAnsi="Trebuchet MS" w:cs="Trebuchet MS"/>
           <w:b/>
         </w:rPr>
+        <w:lastRenderedPageBreak/>
         <w:t>WSTĘP</w:t>
       </w:r>
     </w:p>
@@ -1080,94 +1096,109 @@
       <w:pPr>
         <w:spacing w:before="60" w:after="240"/>
         <w:ind w:left="705"/>
-        <w:jc w:val="both"/>
-      </w:pPr>
-      <w:r>
-        <w:rPr>
-          <w:rFonts w:ascii="Trebuchet MS" w:eastAsia="Trebuchet MS" w:hAnsi="Trebuchet MS" w:cs="Trebuchet MS"/>
-        </w:rPr>
-        <w:t xml:space="preserve">Wybrany temat wchodzi w skład bardzo szerokiej dziedziny, jaką jest turystyka. Jednak dziedzinę naszego problemu można zawęzić do świadczenia szeroko pojętych usług rezerwacji </w:t>
-      </w:r>
-      <w:proofErr w:type="spellStart"/>
-      <w:r>
-        <w:rPr>
-          <w:rFonts w:ascii="Trebuchet MS" w:eastAsia="Trebuchet MS" w:hAnsi="Trebuchet MS" w:cs="Trebuchet MS"/>
-        </w:rPr>
-        <w:lastRenderedPageBreak/>
-        <w:t>hostelowych</w:t>
-      </w:r>
-      <w:proofErr w:type="spellEnd"/>
-      <w:r>
-        <w:rPr>
-          <w:rFonts w:ascii="Trebuchet MS" w:eastAsia="Trebuchet MS" w:hAnsi="Trebuchet MS" w:cs="Trebuchet MS"/>
-        </w:rPr>
-        <w:t>, z którą spotyka się każdy właściciel hostelu, turysta lub osoba przejeżdżająca przez miasta z niemożnością zatrzymania się w domu.</w:t>
+        <w:rPr>
+          <w:rFonts w:ascii="Trebuchet MS" w:eastAsia="Trebuchet MS" w:hAnsi="Trebuchet MS" w:cs="Trebuchet MS"/>
+        </w:rPr>
+      </w:pPr>
+      <w:r>
+        <w:rPr>
+          <w:rFonts w:ascii="Trebuchet MS" w:eastAsia="Trebuchet MS" w:hAnsi="Trebuchet MS" w:cs="Trebuchet MS"/>
+        </w:rPr>
+        <w:t>Wybrany temat wchodzi w skład bardzo szerokie</w:t>
+      </w:r>
+      <w:r>
+        <w:rPr>
+          <w:rFonts w:ascii="Trebuchet MS" w:eastAsia="Trebuchet MS" w:hAnsi="Trebuchet MS" w:cs="Trebuchet MS"/>
+        </w:rPr>
+        <w:t>j dziedziny, jaką jest fotografia. Jednak dziedzinę naszego problemu można zawęzić do świadczenia na szeroką skalę g</w:t>
+      </w:r>
+      <w:r>
+        <w:rPr>
+          <w:rFonts w:ascii="Trebuchet MS" w:eastAsia="Trebuchet MS" w:hAnsi="Trebuchet MS" w:cs="Trebuchet MS"/>
+        </w:rPr>
+        <w:t xml:space="preserve">enerowania </w:t>
+      </w:r>
+      <w:r>
+        <w:rPr>
+          <w:rFonts w:ascii="Trebuchet MS" w:eastAsia="Trebuchet MS" w:hAnsi="Trebuchet MS" w:cs="Trebuchet MS"/>
+        </w:rPr>
+        <w:t xml:space="preserve">indywidualnego portfolio dla </w:t>
+      </w:r>
+      <w:r>
+        <w:rPr>
+          <w:rFonts w:ascii="Trebuchet MS" w:eastAsia="Trebuchet MS" w:hAnsi="Trebuchet MS" w:cs="Trebuchet MS"/>
+        </w:rPr>
+        <w:t xml:space="preserve">fotografów, ale również dla osób którzy mogą spłaszczyć swoją pracę do pliku graficznego. </w:t>
       </w:r>
     </w:p>
     <w:p>
       <w:pPr>
         <w:spacing w:before="60" w:after="240"/>
         <w:ind w:left="705"/>
-        <w:jc w:val="both"/>
-      </w:pPr>
-      <w:r>
-        <w:rPr>
-          <w:rFonts w:ascii="Trebuchet MS" w:eastAsia="Trebuchet MS" w:hAnsi="Trebuchet MS" w:cs="Trebuchet MS"/>
-        </w:rPr>
-        <w:t xml:space="preserve">Projekt ma służyć jako pomoc dla właścicieli hosteli przy zarządzaniu obciążeniem hostelu z poziomu aplikacji webowej. Z kolei turystom ma służyć jako mobilna wyszukiwarka najkorzystniejszego noclegu (pokoju, bądź tylko pojedynczego łóżka). </w:t>
+        <w:rPr>
+          <w:rFonts w:ascii="Trebuchet MS" w:eastAsia="Trebuchet MS" w:hAnsi="Trebuchet MS" w:cs="Trebuchet MS"/>
+        </w:rPr>
+      </w:pPr>
+      <w:r>
+        <w:rPr>
+          <w:rFonts w:ascii="Trebuchet MS" w:eastAsia="Trebuchet MS" w:hAnsi="Trebuchet MS" w:cs="Trebuchet MS"/>
+        </w:rPr>
+        <w:t xml:space="preserve">Projekt ma służyć jako pomoc dla artystów przy tworzeniu indywidualnego portfolio z poziomu strony internetowej. Ma ono służyć jako pomoc w prezentowaniu swoich prac lub fotografii w sieci. </w:t>
       </w:r>
     </w:p>
     <w:p>
       <w:pPr>
         <w:spacing w:before="60" w:after="240"/>
         <w:ind w:left="705"/>
-        <w:jc w:val="both"/>
-      </w:pPr>
-      <w:r>
-        <w:rPr>
-          <w:rFonts w:ascii="Trebuchet MS" w:eastAsia="Trebuchet MS" w:hAnsi="Trebuchet MS" w:cs="Trebuchet MS"/>
-        </w:rPr>
-        <w:t>Dostęp do bazy oraz możliwość jej modyfikacji możliwy jest poprzez aplikację webową dla kierownika hostelu, pracowników recepcji. Hostel posiada konto w serwisie służące do rejestracji i utrzymywania informacji na temat gości i stanu pokoi. Poprzez indywidualne konto, hostel uzyskuje możliwość publikowania informacji i możliwość ich modyfikacji - dodawanie opisów i zdjęć pokoi, tworzenia promocji.</w:t>
+        <w:rPr>
+          <w:rFonts w:ascii="Trebuchet MS" w:eastAsia="Trebuchet MS" w:hAnsi="Trebuchet MS" w:cs="Trebuchet MS"/>
+        </w:rPr>
+      </w:pPr>
+      <w:r>
+        <w:rPr>
+          <w:rFonts w:ascii="Trebuchet MS" w:eastAsia="Trebuchet MS" w:hAnsi="Trebuchet MS" w:cs="Trebuchet MS"/>
+        </w:rPr>
+        <w:t>Dostęp do bazy oraz możliwość jej modyfikacji możliwy jest poprzez</w:t>
+      </w:r>
+      <w:r>
+        <w:rPr>
+          <w:rFonts w:ascii="Trebuchet MS" w:eastAsia="Trebuchet MS" w:hAnsi="Trebuchet MS" w:cs="Trebuchet MS"/>
+        </w:rPr>
+        <w:t xml:space="preserve"> panel administracyjny na stronie internetowej dla użytkownika. Portfolio w sposób kafelkowy zaprezentuje na stronie uporządkowane obrazy użytkownika. </w:t>
       </w:r>
     </w:p>
     <w:p>
       <w:pPr>
         <w:spacing w:before="60" w:after="240"/>
         <w:ind w:left="705"/>
-        <w:jc w:val="both"/>
-      </w:pPr>
-      <w:r>
-        <w:rPr>
-          <w:rFonts w:ascii="Trebuchet MS" w:eastAsia="Trebuchet MS" w:hAnsi="Trebuchet MS" w:cs="Trebuchet MS"/>
-        </w:rPr>
-        <w:t xml:space="preserve">System komputerowy zawiera bazę danych o hostelach, klientach i dokonanych rezerwacjach. </w:t>
+        <w:rPr>
+          <w:rFonts w:ascii="Trebuchet MS" w:eastAsia="Trebuchet MS" w:hAnsi="Trebuchet MS" w:cs="Trebuchet MS"/>
+        </w:rPr>
+      </w:pPr>
+      <w:r>
+        <w:rPr>
+          <w:rFonts w:ascii="Trebuchet MS" w:eastAsia="Trebuchet MS" w:hAnsi="Trebuchet MS" w:cs="Trebuchet MS"/>
+        </w:rPr>
+        <w:t>Możliwe jest generowanie internetowego portfolio do pliku pdf.</w:t>
       </w:r>
     </w:p>
     <w:p>
       <w:pPr>
         <w:spacing w:before="60" w:after="240"/>
         <w:ind w:left="705"/>
-        <w:jc w:val="both"/>
-      </w:pPr>
-      <w:r>
-        <w:rPr>
-          <w:rFonts w:ascii="Trebuchet MS" w:eastAsia="Trebuchet MS" w:hAnsi="Trebuchet MS" w:cs="Trebuchet MS"/>
-        </w:rPr>
-        <w:t xml:space="preserve">Możliwe jest generowanie miesięcznego raportu z rezerwacji i transakcji przeprowadzonych w aplikacji. </w:t>
+      </w:pPr>
+      <w:r>
+        <w:rPr>
+          <w:rFonts w:ascii="Trebuchet MS" w:eastAsia="Trebuchet MS" w:hAnsi="Trebuchet MS" w:cs="Trebuchet MS"/>
+        </w:rPr>
+        <w:t>Osoba odwiedzająca poprzez płynny  ruch myszy będzie mogła poruszać się na stronie.</w:t>
       </w:r>
     </w:p>
     <w:p>
       <w:pPr>
         <w:spacing w:before="60" w:after="240"/>
         <w:ind w:left="705"/>
-        <w:jc w:val="both"/>
-      </w:pPr>
-      <w:r>
-        <w:rPr>
-          <w:rFonts w:ascii="Trebuchet MS" w:eastAsia="Trebuchet MS" w:hAnsi="Trebuchet MS" w:cs="Trebuchet MS"/>
-        </w:rPr>
-        <w:t>Każdy użytkownik (pracownik hostelu, osoba prywatna [klient]) będzie miał inne uprawnienia w zależności od przydzielonej funkcji.</w:t>
-      </w:r>
+      </w:pPr>
     </w:p>
     <w:p>
       <w:pPr>
@@ -1244,6 +1275,13 @@
     <w:p>
       <w:pPr>
         <w:spacing w:before="60" w:after="240"/>
+        <w:ind w:left="705"/>
+      </w:pPr>
+    </w:p>
+    <w:p>
+      <w:pPr>
+        <w:spacing w:before="60" w:after="240"/>
+        <w:ind w:left="705"/>
       </w:pPr>
     </w:p>
     <w:p>
@@ -2467,6 +2505,9 @@
               <w:spacing w:line="240" w:lineRule="auto"/>
               <w:ind w:left="100"/>
             </w:pPr>
+            <w:r>
+              <w:t>Umożliwia centrowanie strony na środek</w:t>
+            </w:r>
           </w:p>
         </w:tc>
       </w:tr>
@@ -2608,6 +2649,9 @@
               <w:spacing w:line="240" w:lineRule="auto"/>
               <w:ind w:left="100"/>
             </w:pPr>
+            <w:r>
+              <w:t>Centrowanie strony na środek</w:t>
+            </w:r>
           </w:p>
         </w:tc>
       </w:tr>
@@ -2749,6 +2793,9 @@
               <w:spacing w:line="240" w:lineRule="auto"/>
               <w:ind w:left="100"/>
             </w:pPr>
+            <w:r>
+              <w:t>Niepoprawne centrowanie strony na środek. Rozpoczęcie przeglądania strony w innym punkcie</w:t>
+            </w:r>
           </w:p>
         </w:tc>
       </w:tr>
@@ -2796,15 +2843,13 @@
               <w:spacing w:line="240" w:lineRule="auto"/>
               <w:ind w:left="100"/>
             </w:pPr>
+            <w:r>
+              <w:t>Przejrzyste przeglądanie strony. Uzyskanie dogodnego punktu rozpoczęcia w przeglądaniu portfolio</w:t>
+            </w:r>
           </w:p>
         </w:tc>
       </w:tr>
     </w:tbl>
-    <w:p>
-      <w:pPr>
-        <w:spacing w:before="60" w:after="240" w:line="240" w:lineRule="auto"/>
-      </w:pPr>
-    </w:p>
     <w:p>
       <w:pPr>
         <w:spacing w:before="60" w:after="240" w:line="240" w:lineRule="auto"/>
@@ -3282,8 +3327,6 @@
             <w:r>
               <w:t xml:space="preserve">  Swobodne poruszanie się po stronie</w:t>
             </w:r>
-            <w:bookmarkStart w:id="0" w:name="_GoBack"/>
-            <w:bookmarkEnd w:id="0"/>
           </w:p>
         </w:tc>
       </w:tr>
@@ -3808,11 +3851,6 @@
         <w:spacing w:before="60" w:after="240" w:line="240" w:lineRule="auto"/>
       </w:pPr>
     </w:p>
-    <w:p>
-      <w:pPr>
-        <w:spacing w:before="60" w:after="240" w:line="240" w:lineRule="auto"/>
-      </w:pPr>
-    </w:p>
     <w:tbl>
       <w:tblPr>
         <w:tblStyle w:val="a3"/>
@@ -3853,6 +3891,7 @@
                 <w:rFonts w:ascii="Trebuchet MS" w:eastAsia="Trebuchet MS" w:hAnsi="Trebuchet MS" w:cs="Trebuchet MS"/>
                 <w:b/>
               </w:rPr>
+              <w:lastRenderedPageBreak/>
               <w:t>Nazwa funkcji</w:t>
             </w:r>
           </w:p>
@@ -7424,6 +7463,23 @@
     </w:p>
     <w:p>
       <w:pPr>
+        <w:spacing w:before="60" w:after="240" w:line="240" w:lineRule="auto"/>
+      </w:pPr>
+      <w:bookmarkStart w:id="0" w:name="_GoBack"/>
+      <w:bookmarkEnd w:id="0"/>
+    </w:p>
+    <w:p>
+      <w:pPr>
+        <w:spacing w:before="60" w:after="240" w:line="240" w:lineRule="auto"/>
+      </w:pPr>
+    </w:p>
+    <w:p>
+      <w:pPr>
+        <w:spacing w:before="60" w:after="240" w:line="240" w:lineRule="auto"/>
+      </w:pPr>
+    </w:p>
+    <w:p>
+      <w:pPr>
         <w:numPr>
           <w:ilvl w:val="0"/>
           <w:numId w:val="1"/>
@@ -7440,6 +7496,7 @@
           <w:rFonts w:ascii="Trebuchet MS" w:eastAsia="Trebuchet MS" w:hAnsi="Trebuchet MS" w:cs="Trebuchet MS"/>
           <w:b/>
         </w:rPr>
+        <w:lastRenderedPageBreak/>
         <w:t>Diagram Ganta</w:t>
       </w:r>
     </w:p>
@@ -7451,7 +7508,6 @@
         <w:rPr>
           <w:noProof/>
         </w:rPr>
-        <w:lastRenderedPageBreak/>
         <w:drawing>
           <wp:inline distT="114300" distB="114300" distL="114300" distR="114300">
             <wp:extent cx="6042490" cy="2366963"/>

</xml_diff>

<commit_message>
Update wymagania.... Add diagram
</commit_message>
<xml_diff>
--- a/wymaganiafunkcjonalneiniefunkcjonalne.docx
+++ b/wymaganiafunkcjonalneiniefunkcjonalne.docx
@@ -8466,10 +8466,7 @@
     <w:p/>
     <w:p/>
     <w:p/>
-    <w:p>
-      <w:bookmarkStart w:id="3" w:name="_GoBack"/>
-      <w:bookmarkEnd w:id="3"/>
-    </w:p>
+    <w:p/>
     <w:p/>
     <w:p>
       <w:pPr>
@@ -8485,8 +8482,8 @@
           <w:sz w:val="22"/>
         </w:rPr>
       </w:pPr>
-      <w:bookmarkStart w:id="4" w:name="h.y922on1szqdk" w:colFirst="0" w:colLast="0"/>
-      <w:bookmarkEnd w:id="4"/>
+      <w:bookmarkStart w:id="3" w:name="h.y922on1szqdk" w:colFirst="0" w:colLast="0"/>
+      <w:bookmarkEnd w:id="3"/>
       <w:r>
         <w:rPr>
           <w:rFonts w:ascii="Arial" w:eastAsia="Arial" w:hAnsi="Arial" w:cs="Arial"/>
@@ -8512,8 +8509,8 @@
           <w:sz w:val="22"/>
         </w:rPr>
       </w:pPr>
-      <w:bookmarkStart w:id="5" w:name="h.fq9um1qppg6v" w:colFirst="0" w:colLast="0"/>
-      <w:bookmarkEnd w:id="5"/>
+      <w:bookmarkStart w:id="4" w:name="h.fq9um1qppg6v" w:colFirst="0" w:colLast="0"/>
+      <w:bookmarkEnd w:id="4"/>
       <w:r>
         <w:rPr>
           <w:rFonts w:ascii="Arial" w:eastAsia="Arial" w:hAnsi="Arial" w:cs="Arial"/>
@@ -8542,6 +8539,83 @@
         </w:rPr>
         <w:t>Diagram komponentów (1)</w:t>
       </w:r>
+    </w:p>
+    <w:p>
+      <w:pPr>
+        <w:contextualSpacing/>
+        <w:rPr>
+          <w:b/>
+        </w:rPr>
+      </w:pPr>
+      <w:r>
+        <w:rPr>
+          <w:noProof/>
+        </w:rPr>
+        <w:drawing>
+          <wp:inline distT="0" distB="0" distL="0" distR="0">
+            <wp:extent cx="6477000" cy="3750062"/>
+            <wp:effectExtent l="0" t="0" r="0" b="3175"/>
+            <wp:docPr id="22" name="Obraz 22" descr="http://www.wiedzanaplus.pl/obrazki/programowanie/uml/wybrane_przyklady/diagram_pakietow.jpg"/>
+            <wp:cNvGraphicFramePr>
+              <a:graphicFrameLocks xmlns:a="http://schemas.openxmlformats.org/drawingml/2006/main" noChangeAspect="1"/>
+            </wp:cNvGraphicFramePr>
+            <a:graphic xmlns:a="http://schemas.openxmlformats.org/drawingml/2006/main">
+              <a:graphicData uri="http://schemas.openxmlformats.org/drawingml/2006/picture">
+                <pic:pic xmlns:pic="http://schemas.openxmlformats.org/drawingml/2006/picture">
+                  <pic:nvPicPr>
+                    <pic:cNvPr id="0" name="Picture 5" descr="http://www.wiedzanaplus.pl/obrazki/programowanie/uml/wybrane_przyklady/diagram_pakietow.jpg"/>
+                    <pic:cNvPicPr>
+                      <a:picLocks noChangeAspect="1" noChangeArrowheads="1"/>
+                    </pic:cNvPicPr>
+                  </pic:nvPicPr>
+                  <pic:blipFill>
+                    <a:blip r:embed="rId19">
+                      <a:extLst>
+                        <a:ext uri="{28A0092B-C50C-407E-A947-70E740481C1C}">
+                          <a14:useLocalDpi xmlns:a14="http://schemas.microsoft.com/office/drawing/2010/main" val="0"/>
+                        </a:ext>
+                      </a:extLst>
+                    </a:blip>
+                    <a:srcRect/>
+                    <a:stretch>
+                      <a:fillRect/>
+                    </a:stretch>
+                  </pic:blipFill>
+                  <pic:spPr bwMode="auto">
+                    <a:xfrm>
+                      <a:off x="0" y="0"/>
+                      <a:ext cx="6477000" cy="3750062"/>
+                    </a:xfrm>
+                    <a:prstGeom prst="rect">
+                      <a:avLst/>
+                    </a:prstGeom>
+                    <a:noFill/>
+                    <a:ln>
+                      <a:noFill/>
+                    </a:ln>
+                  </pic:spPr>
+                </pic:pic>
+              </a:graphicData>
+            </a:graphic>
+          </wp:inline>
+        </w:drawing>
+      </w:r>
+    </w:p>
+    <w:p>
+      <w:pPr>
+        <w:contextualSpacing/>
+        <w:rPr>
+          <w:i/>
+        </w:rPr>
+      </w:pPr>
+      <w:r>
+        <w:rPr>
+          <w:i/>
+        </w:rPr>
+        <w:t>Przykład</w:t>
+      </w:r>
+      <w:bookmarkStart w:id="5" w:name="_GoBack"/>
+      <w:bookmarkEnd w:id="5"/>
     </w:p>
     <w:p>
       <w:pPr>
@@ -8731,6 +8805,97 @@
         </w:rPr>
         <w:t>)</w:t>
       </w:r>
+    </w:p>
+    <w:p>
+      <w:pPr>
+        <w:spacing w:before="60" w:after="240" w:line="240" w:lineRule="auto"/>
+        <w:ind w:left="720"/>
+        <w:rPr>
+          <w:rFonts w:ascii="Trebuchet MS" w:eastAsia="Trebuchet MS" w:hAnsi="Trebuchet MS" w:cs="Trebuchet MS"/>
+          <w:b/>
+        </w:rPr>
+      </w:pPr>
+      <w:r>
+        <w:rPr>
+          <w:noProof/>
+        </w:rPr>
+        <w:lastRenderedPageBreak/>
+        <w:drawing>
+          <wp:inline distT="0" distB="0" distL="0" distR="0">
+            <wp:extent cx="6477000" cy="5401923"/>
+            <wp:effectExtent l="0" t="0" r="0" b="8890"/>
+            <wp:docPr id="21" name="Obraz 21" descr="http://webhosting.pl/files/groups/editors/programowanie/2009_07/zproj3/diagram_klas.png"/>
+            <wp:cNvGraphicFramePr>
+              <a:graphicFrameLocks xmlns:a="http://schemas.openxmlformats.org/drawingml/2006/main" noChangeAspect="1"/>
+            </wp:cNvGraphicFramePr>
+            <a:graphic xmlns:a="http://schemas.openxmlformats.org/drawingml/2006/main">
+              <a:graphicData uri="http://schemas.openxmlformats.org/drawingml/2006/picture">
+                <pic:pic xmlns:pic="http://schemas.openxmlformats.org/drawingml/2006/picture">
+                  <pic:nvPicPr>
+                    <pic:cNvPr id="0" name="Picture 3" descr="http://webhosting.pl/files/groups/editors/programowanie/2009_07/zproj3/diagram_klas.png"/>
+                    <pic:cNvPicPr>
+                      <a:picLocks noChangeAspect="1" noChangeArrowheads="1"/>
+                    </pic:cNvPicPr>
+                  </pic:nvPicPr>
+                  <pic:blipFill>
+                    <a:blip r:embed="rId20">
+                      <a:extLst>
+                        <a:ext uri="{28A0092B-C50C-407E-A947-70E740481C1C}">
+                          <a14:useLocalDpi xmlns:a14="http://schemas.microsoft.com/office/drawing/2010/main" val="0"/>
+                        </a:ext>
+                      </a:extLst>
+                    </a:blip>
+                    <a:srcRect/>
+                    <a:stretch>
+                      <a:fillRect/>
+                    </a:stretch>
+                  </pic:blipFill>
+                  <pic:spPr bwMode="auto">
+                    <a:xfrm>
+                      <a:off x="0" y="0"/>
+                      <a:ext cx="6477000" cy="5401923"/>
+                    </a:xfrm>
+                    <a:prstGeom prst="rect">
+                      <a:avLst/>
+                    </a:prstGeom>
+                    <a:noFill/>
+                    <a:ln>
+                      <a:noFill/>
+                    </a:ln>
+                  </pic:spPr>
+                </pic:pic>
+              </a:graphicData>
+            </a:graphic>
+          </wp:inline>
+        </w:drawing>
+      </w:r>
+    </w:p>
+    <w:p>
+      <w:pPr>
+        <w:spacing w:before="60" w:after="240" w:line="240" w:lineRule="auto"/>
+        <w:ind w:left="720"/>
+        <w:rPr>
+          <w:rFonts w:ascii="Trebuchet MS" w:eastAsia="Trebuchet MS" w:hAnsi="Trebuchet MS" w:cs="Trebuchet MS"/>
+          <w:i/>
+        </w:rPr>
+      </w:pPr>
+      <w:r>
+        <w:rPr>
+          <w:rFonts w:ascii="Trebuchet MS" w:eastAsia="Trebuchet MS" w:hAnsi="Trebuchet MS" w:cs="Trebuchet MS"/>
+          <w:i/>
+        </w:rPr>
+        <w:t>Przykład</w:t>
+      </w:r>
+    </w:p>
+    <w:p>
+      <w:pPr>
+        <w:spacing w:before="60" w:after="240" w:line="240" w:lineRule="auto"/>
+        <w:ind w:left="720"/>
+        <w:rPr>
+          <w:rFonts w:ascii="Trebuchet MS" w:eastAsia="Trebuchet MS" w:hAnsi="Trebuchet MS" w:cs="Trebuchet MS"/>
+          <w:i/>
+        </w:rPr>
+      </w:pPr>
     </w:p>
     <w:p>
       <w:pPr>

</xml_diff>